<commit_message>
Added recoverability test plans
</commit_message>
<xml_diff>
--- a/vTestPlansAll.docx
+++ b/vTestPlansAll.docx
@@ -777,6 +777,14 @@
               <w:lastRenderedPageBreak/>
               <w:t xml:space="preserve">AVAILABILITY - NETWORK - UPLINKS </w:t>
             </w:r>
+            <w:r>
+              <w:rPr>
+                <w:rFonts w:ascii="Calibri" w:hAnsi="Calibri" w:cs="Calibri"/>
+                <w:b/>
+                <w:color w:val="000000" w:themeColor="text1"/>
+              </w:rPr>
+              <w:t>&amp; VMOTION</w:t>
+            </w:r>
           </w:p>
         </w:tc>
       </w:tr>
@@ -830,7 +838,25 @@
               <w:rPr>
                 <w:rFonts w:ascii="Calibri" w:hAnsi="Calibri" w:cs="Calibri"/>
               </w:rPr>
-              <w:t>Validate that in the event of a single upstream network failure (Switch or switchport failure) that network connectivity to ESXi management and Virtual Machines remains active</w:t>
+              <w:t xml:space="preserve">Validate that in the event of a single upstream network failure (Switch or switchport failure) that network connectivity to ESXi management </w:t>
+            </w:r>
+            <w:r>
+              <w:rPr>
+                <w:rFonts w:ascii="Calibri" w:hAnsi="Calibri" w:cs="Calibri"/>
+              </w:rPr>
+              <w:t>&amp;</w:t>
+            </w:r>
+            <w:r>
+              <w:rPr>
+                <w:rFonts w:ascii="Calibri" w:hAnsi="Calibri" w:cs="Calibri"/>
+              </w:rPr>
+              <w:t xml:space="preserve"> Virtual Machines remains active</w:t>
+            </w:r>
+            <w:r>
+              <w:rPr>
+                <w:rFonts w:ascii="Calibri" w:hAnsi="Calibri" w:cs="Calibri"/>
+              </w:rPr>
+              <w:t>. Also tests vMotion</w:t>
             </w:r>
           </w:p>
           <w:p>
@@ -4117,21 +4143,27 @@
               <w:rPr>
                 <w:rFonts w:ascii="Calibri" w:hAnsi="Calibri" w:cs="Calibri"/>
               </w:rPr>
-              <w:t xml:space="preserve">Install </w:t>
+              <w:t xml:space="preserve">Download and install </w:t>
             </w:r>
             <w:proofErr w:type="spellStart"/>
             <w:r>
               <w:rPr>
                 <w:rFonts w:ascii="Calibri" w:hAnsi="Calibri" w:cs="Calibri"/>
               </w:rPr>
-              <w:t>Iometer</w:t>
+              <w:t>HCIBench</w:t>
             </w:r>
             <w:proofErr w:type="spellEnd"/>
             <w:r>
               <w:rPr>
                 <w:rFonts w:ascii="Calibri" w:hAnsi="Calibri" w:cs="Calibri"/>
               </w:rPr>
-              <w:t xml:space="preserve"> onto a test Virtual Machine</w:t>
+              <w:t xml:space="preserve"> </w:t>
+            </w:r>
+            <w:r>
+              <w:rPr>
+                <w:rFonts w:ascii="Calibri" w:hAnsi="Calibri" w:cs="Calibri"/>
+              </w:rPr>
+              <w:t>https://labs.vmware.com/flings/hcibench#instructions</w:t>
             </w:r>
           </w:p>
           <w:p>
@@ -4149,36 +4181,16 @@
               <w:rPr>
                 <w:rFonts w:ascii="Calibri" w:hAnsi="Calibri" w:cs="Calibri"/>
               </w:rPr>
-              <w:t xml:space="preserve">Add a </w:t>
+              <w:t xml:space="preserve">Configure </w:t>
             </w:r>
             <w:proofErr w:type="spellStart"/>
             <w:r>
               <w:rPr>
                 <w:rFonts w:ascii="Calibri" w:hAnsi="Calibri" w:cs="Calibri"/>
               </w:rPr>
-              <w:t>vDisk</w:t>
+              <w:t>HCIBench</w:t>
             </w:r>
             <w:proofErr w:type="spellEnd"/>
-            <w:r>
-              <w:rPr>
-                <w:rFonts w:ascii="Calibri" w:hAnsi="Calibri" w:cs="Calibri"/>
-              </w:rPr>
-              <w:t xml:space="preserve"> to the virtual machine that </w:t>
-            </w:r>
-            <w:proofErr w:type="spellStart"/>
-            <w:r>
-              <w:rPr>
-                <w:rFonts w:ascii="Calibri" w:hAnsi="Calibri" w:cs="Calibri"/>
-              </w:rPr>
-              <w:t>Iometer</w:t>
-            </w:r>
-            <w:proofErr w:type="spellEnd"/>
-            <w:r>
-              <w:rPr>
-                <w:rFonts w:ascii="Calibri" w:hAnsi="Calibri" w:cs="Calibri"/>
-              </w:rPr>
-              <w:t xml:space="preserve"> will use for the test</w:t>
-            </w:r>
           </w:p>
           <w:p>
             <w:pPr>
@@ -4195,16 +4207,22 @@
               <w:rPr>
                 <w:rFonts w:ascii="Calibri" w:hAnsi="Calibri" w:cs="Calibri"/>
               </w:rPr>
-              <w:t xml:space="preserve">Setup a worker and all required parameters in </w:t>
+              <w:t xml:space="preserve">Start the </w:t>
             </w:r>
             <w:proofErr w:type="spellStart"/>
             <w:r>
               <w:rPr>
                 <w:rFonts w:ascii="Calibri" w:hAnsi="Calibri" w:cs="Calibri"/>
               </w:rPr>
-              <w:t>Iometer</w:t>
+              <w:t>HCIBench</w:t>
             </w:r>
             <w:proofErr w:type="spellEnd"/>
+            <w:r>
+              <w:rPr>
+                <w:rFonts w:ascii="Calibri" w:hAnsi="Calibri" w:cs="Calibri"/>
+              </w:rPr>
+              <w:t xml:space="preserve"> test</w:t>
+            </w:r>
           </w:p>
           <w:p>
             <w:pPr>
@@ -4221,99 +4239,8 @@
               <w:rPr>
                 <w:rFonts w:ascii="Calibri" w:hAnsi="Calibri" w:cs="Calibri"/>
               </w:rPr>
-              <w:t>Ensure that the access specification is set to a realistic value based on your workload requirements</w:t>
-            </w:r>
-          </w:p>
-          <w:p>
-            <w:pPr>
-              <w:pStyle w:val="ListParagraph"/>
-              <w:numPr>
-                <w:ilvl w:val="0"/>
-                <w:numId w:val="12"/>
-              </w:numPr>
-              <w:rPr>
-                <w:rFonts w:ascii="Calibri" w:hAnsi="Calibri" w:cs="Calibri"/>
-              </w:rPr>
-            </w:pPr>
-            <w:r>
-              <w:rPr>
-                <w:rFonts w:ascii="Calibri" w:hAnsi="Calibri" w:cs="Calibri"/>
-              </w:rPr>
-              <w:t xml:space="preserve">Start the </w:t>
-            </w:r>
-            <w:proofErr w:type="spellStart"/>
-            <w:r>
-              <w:rPr>
-                <w:rFonts w:ascii="Calibri" w:hAnsi="Calibri" w:cs="Calibri"/>
-              </w:rPr>
-              <w:t>Io</w:t>
-            </w:r>
-            <w:r>
-              <w:rPr>
-                <w:rFonts w:ascii="Calibri" w:hAnsi="Calibri" w:cs="Calibri"/>
-              </w:rPr>
-              <w:t>meter</w:t>
-            </w:r>
-            <w:proofErr w:type="spellEnd"/>
-            <w:r>
-              <w:rPr>
-                <w:rFonts w:ascii="Calibri" w:hAnsi="Calibri" w:cs="Calibri"/>
-              </w:rPr>
-              <w:t xml:space="preserve"> test</w:t>
-            </w:r>
-          </w:p>
-          <w:p>
-            <w:pPr>
-              <w:pStyle w:val="ListParagraph"/>
-              <w:numPr>
-                <w:ilvl w:val="0"/>
-                <w:numId w:val="12"/>
-              </w:numPr>
-              <w:rPr>
-                <w:rFonts w:ascii="Calibri" w:hAnsi="Calibri" w:cs="Calibri"/>
-              </w:rPr>
-            </w:pPr>
-            <w:r>
-              <w:rPr>
-                <w:rFonts w:ascii="Calibri" w:hAnsi="Calibri" w:cs="Calibri"/>
-              </w:rPr>
-              <w:t xml:space="preserve">After a </w:t>
-            </w:r>
-            <w:proofErr w:type="gramStart"/>
-            <w:r>
-              <w:rPr>
-                <w:rFonts w:ascii="Calibri" w:hAnsi="Calibri" w:cs="Calibri"/>
-              </w:rPr>
-              <w:t>5 minute</w:t>
-            </w:r>
-            <w:proofErr w:type="gramEnd"/>
-            <w:r>
-              <w:rPr>
-                <w:rFonts w:ascii="Calibri" w:hAnsi="Calibri" w:cs="Calibri"/>
-              </w:rPr>
-              <w:t xml:space="preserve"> interval, stop the </w:t>
-            </w:r>
-            <w:proofErr w:type="spellStart"/>
-            <w:r>
-              <w:rPr>
-                <w:rFonts w:ascii="Calibri" w:hAnsi="Calibri" w:cs="Calibri"/>
-              </w:rPr>
-              <w:t>Iometer</w:t>
-            </w:r>
-            <w:proofErr w:type="spellEnd"/>
-            <w:r>
-              <w:rPr>
-                <w:rFonts w:ascii="Calibri" w:hAnsi="Calibri" w:cs="Calibri"/>
-              </w:rPr>
-              <w:t xml:space="preserve"> test</w:t>
-            </w:r>
-          </w:p>
-          <w:p>
-            <w:pPr>
-              <w:rPr>
-                <w:rFonts w:ascii="Calibri" w:hAnsi="Calibri" w:cs="Calibri"/>
-              </w:rPr>
-            </w:pPr>
+              <w:t>Wait for the test to complete</w:t>
+            </w:r>
           </w:p>
           <w:p>
             <w:pPr>
@@ -4377,35 +4304,50 @@
               <w:rPr>
                 <w:rFonts w:ascii="Calibri" w:hAnsi="Calibri" w:cs="Calibri"/>
               </w:rPr>
-              <w:t xml:space="preserve">The </w:t>
+              <w:t>The test should show results</w:t>
+            </w:r>
+            <w:r>
+              <w:rPr>
+                <w:rFonts w:ascii="Calibri" w:hAnsi="Calibri" w:cs="Calibri"/>
+              </w:rPr>
+              <w:t xml:space="preserve"> (via </w:t>
+            </w:r>
+            <w:hyperlink r:id="rId5" w:history="1">
+              <w:r>
+                <w:rPr>
+                  <w:rStyle w:val="Hyperlink"/>
+                </w:rPr>
+                <w:t>http://HCIBench_IP/results</w:t>
+              </w:r>
+            </w:hyperlink>
+            <w:r>
+              <w:t xml:space="preserve">) </w:t>
+            </w:r>
+            <w:r>
+              <w:rPr>
+                <w:rFonts w:ascii="Calibri" w:hAnsi="Calibri" w:cs="Calibri"/>
+              </w:rPr>
+              <w:t xml:space="preserve"> in line with</w:t>
+            </w:r>
+            <w:r>
+              <w:rPr>
+                <w:rFonts w:ascii="Calibri" w:hAnsi="Calibri" w:cs="Calibri"/>
+              </w:rPr>
+              <w:t xml:space="preserve"> the requirements for throughput, </w:t>
             </w:r>
             <w:proofErr w:type="spellStart"/>
             <w:r>
               <w:rPr>
                 <w:rFonts w:ascii="Calibri" w:hAnsi="Calibri" w:cs="Calibri"/>
               </w:rPr>
-              <w:t>Iometer</w:t>
+              <w:t>IOPS</w:t>
             </w:r>
             <w:proofErr w:type="spellEnd"/>
             <w:r>
               <w:rPr>
                 <w:rFonts w:ascii="Calibri" w:hAnsi="Calibri" w:cs="Calibri"/>
               </w:rPr>
-              <w:t xml:space="preserve"> test should show results in line with the requirements for both MB/s and </w:t>
-            </w:r>
-            <w:proofErr w:type="spellStart"/>
-            <w:r>
-              <w:rPr>
-                <w:rFonts w:ascii="Calibri" w:hAnsi="Calibri" w:cs="Calibri"/>
-              </w:rPr>
-              <w:t>IOPS</w:t>
-            </w:r>
-            <w:proofErr w:type="spellEnd"/>
-            <w:r>
-              <w:rPr>
-                <w:rFonts w:ascii="Calibri" w:hAnsi="Calibri" w:cs="Calibri"/>
-              </w:rPr>
-              <w:t xml:space="preserve"> throughput</w:t>
+              <w:t xml:space="preserve"> and latency</w:t>
             </w:r>
           </w:p>
           <w:p>
@@ -6547,7 +6489,13 @@
               <w:rPr>
                 <w:rFonts w:ascii="Calibri" w:hAnsi="Calibri" w:cs="Calibri"/>
               </w:rPr>
-              <w:t>Note updates and patches are lister</w:t>
+              <w:t>Note updates and patches are liste</w:t>
+            </w:r>
+            <w:r>
+              <w:rPr>
+                <w:rFonts w:ascii="Calibri" w:hAnsi="Calibri" w:cs="Calibri"/>
+              </w:rPr>
+              <w:t>d</w:t>
             </w:r>
           </w:p>
           <w:p>
@@ -6924,6 +6872,14 @@
               <w:lastRenderedPageBreak/>
               <w:t>MANAGEABILITY - SYSLOG</w:t>
             </w:r>
+            <w:r>
+              <w:rPr>
+                <w:rFonts w:ascii="Calibri" w:hAnsi="Calibri" w:cs="Calibri"/>
+                <w:b/>
+                <w:color w:val="000000" w:themeColor="text1"/>
+              </w:rPr>
+              <w:t xml:space="preserve"> &amp; SNMP</w:t>
+            </w:r>
           </w:p>
         </w:tc>
       </w:tr>
@@ -7074,6 +7030,24 @@
           </w:p>
           <w:p>
             <w:pPr>
+              <w:pStyle w:val="ListParagraph"/>
+              <w:numPr>
+                <w:ilvl w:val="0"/>
+                <w:numId w:val="17"/>
+              </w:numPr>
+              <w:rPr>
+                <w:rFonts w:ascii="Calibri" w:hAnsi="Calibri" w:cs="Calibri"/>
+              </w:rPr>
+            </w:pPr>
+            <w:r>
+              <w:rPr>
+                <w:rFonts w:ascii="Calibri" w:hAnsi="Calibri" w:cs="Calibri"/>
+              </w:rPr>
+              <w:t>(Optional) Login to SNMP server &amp; ensure traps are being received</w:t>
+            </w:r>
+          </w:p>
+          <w:p>
+            <w:pPr>
               <w:rPr>
                 <w:rFonts w:ascii="Calibri" w:hAnsi="Calibri" w:cs="Calibri"/>
               </w:rPr>
@@ -7381,8 +7355,1328 @@
           <w:rFonts w:ascii="Calibri" w:hAnsi="Calibri" w:cs="Calibri"/>
         </w:rPr>
       </w:pPr>
-      <w:bookmarkStart w:id="2" w:name="_GoBack"/>
-      <w:bookmarkEnd w:id="2"/>
+    </w:p>
+    <w:tbl>
+      <w:tblPr>
+        <w:tblStyle w:val="TableGrid1"/>
+        <w:tblW w:w="0" w:type="auto"/>
+        <w:tblLook w:val="04A0" w:firstRow="1" w:lastRow="0" w:firstColumn="1" w:lastColumn="0" w:noHBand="0" w:noVBand="1"/>
+      </w:tblPr>
+      <w:tblGrid>
+        <w:gridCol w:w="8926"/>
+      </w:tblGrid>
+      <w:tr>
+        <w:tc>
+          <w:tcPr>
+            <w:tcW w:w="8926" w:type="dxa"/>
+            <w:tcBorders>
+              <w:bottom w:val="single" w:sz="4" w:space="0" w:color="auto"/>
+            </w:tcBorders>
+            <w:shd w:val="clear" w:color="auto" w:fill="BFBFBF" w:themeFill="background1" w:themeFillShade="BF"/>
+          </w:tcPr>
+          <w:p>
+            <w:pPr>
+              <w:jc w:val="center"/>
+              <w:rPr>
+                <w:rFonts w:ascii="Calibri" w:hAnsi="Calibri" w:cs="Calibri"/>
+                <w:b/>
+              </w:rPr>
+            </w:pPr>
+            <w:r>
+              <w:rPr>
+                <w:rFonts w:ascii="Calibri" w:hAnsi="Calibri" w:cs="Calibri"/>
+                <w:b/>
+                <w:color w:val="000000" w:themeColor="text1"/>
+              </w:rPr>
+              <w:lastRenderedPageBreak/>
+              <w:t>RECOVERABILITY</w:t>
+            </w:r>
+            <w:r>
+              <w:rPr>
+                <w:rFonts w:ascii="Calibri" w:hAnsi="Calibri" w:cs="Calibri"/>
+                <w:b/>
+                <w:color w:val="000000" w:themeColor="text1"/>
+              </w:rPr>
+              <w:t xml:space="preserve"> - </w:t>
+            </w:r>
+            <w:r>
+              <w:rPr>
+                <w:rFonts w:ascii="Calibri" w:hAnsi="Calibri" w:cs="Calibri"/>
+                <w:b/>
+                <w:color w:val="000000" w:themeColor="text1"/>
+              </w:rPr>
+              <w:t>BACKUPS</w:t>
+            </w:r>
+          </w:p>
+        </w:tc>
+      </w:tr>
+      <w:tr>
+        <w:trPr>
+          <w:trHeight w:val="278"/>
+        </w:trPr>
+        <w:tc>
+          <w:tcPr>
+            <w:tcW w:w="8926" w:type="dxa"/>
+            <w:tcBorders>
+              <w:bottom w:val="nil"/>
+            </w:tcBorders>
+            <w:shd w:val="clear" w:color="auto" w:fill="D9D9D9" w:themeFill="background1" w:themeFillShade="D9"/>
+          </w:tcPr>
+          <w:p>
+            <w:pPr>
+              <w:rPr>
+                <w:rFonts w:ascii="Calibri" w:hAnsi="Calibri" w:cs="Calibri"/>
+                <w:b/>
+                <w:color w:val="7F7F7F" w:themeColor="text1" w:themeTint="80"/>
+              </w:rPr>
+            </w:pPr>
+            <w:r>
+              <w:rPr>
+                <w:rFonts w:ascii="Calibri" w:hAnsi="Calibri" w:cs="Calibri"/>
+                <w:b/>
+                <w:color w:val="000000" w:themeColor="text1"/>
+              </w:rPr>
+              <w:t>TEST DESCRIPTION</w:t>
+            </w:r>
+          </w:p>
+        </w:tc>
+      </w:tr>
+      <w:tr>
+        <w:tc>
+          <w:tcPr>
+            <w:tcW w:w="8926" w:type="dxa"/>
+            <w:tcBorders>
+              <w:top w:val="nil"/>
+              <w:bottom w:val="single" w:sz="4" w:space="0" w:color="auto"/>
+            </w:tcBorders>
+          </w:tcPr>
+          <w:p>
+            <w:pPr>
+              <w:rPr>
+                <w:rFonts w:ascii="Calibri" w:hAnsi="Calibri" w:cs="Calibri"/>
+              </w:rPr>
+            </w:pPr>
+            <w:r>
+              <w:rPr>
+                <w:rFonts w:ascii="Calibri" w:hAnsi="Calibri" w:cs="Calibri"/>
+              </w:rPr>
+              <w:t xml:space="preserve">Validate </w:t>
+            </w:r>
+            <w:r>
+              <w:rPr>
+                <w:rFonts w:ascii="Calibri" w:hAnsi="Calibri" w:cs="Calibri"/>
+              </w:rPr>
+              <w:t xml:space="preserve">that </w:t>
+            </w:r>
+            <w:r>
+              <w:rPr>
+                <w:rFonts w:ascii="Calibri" w:hAnsi="Calibri" w:cs="Calibri"/>
+              </w:rPr>
+              <w:t>Virtual Machine</w:t>
+            </w:r>
+            <w:r>
+              <w:rPr>
+                <w:rFonts w:ascii="Calibri" w:hAnsi="Calibri" w:cs="Calibri"/>
+              </w:rPr>
+              <w:t xml:space="preserve">s </w:t>
+            </w:r>
+            <w:r>
+              <w:rPr>
+                <w:rFonts w:ascii="Calibri" w:hAnsi="Calibri" w:cs="Calibri"/>
+              </w:rPr>
+              <w:t>are restorable</w:t>
+            </w:r>
+            <w:r>
+              <w:rPr>
+                <w:rFonts w:ascii="Calibri" w:hAnsi="Calibri" w:cs="Calibri"/>
+              </w:rPr>
+              <w:t xml:space="preserve"> from backup</w:t>
+            </w:r>
+            <w:bookmarkStart w:id="2" w:name="_GoBack"/>
+            <w:bookmarkEnd w:id="2"/>
+          </w:p>
+          <w:p>
+            <w:pPr>
+              <w:rPr>
+                <w:rFonts w:ascii="Calibri" w:hAnsi="Calibri" w:cs="Calibri"/>
+                <w:b/>
+              </w:rPr>
+            </w:pPr>
+          </w:p>
+        </w:tc>
+      </w:tr>
+      <w:tr>
+        <w:tc>
+          <w:tcPr>
+            <w:tcW w:w="8926" w:type="dxa"/>
+            <w:tcBorders>
+              <w:bottom w:val="nil"/>
+            </w:tcBorders>
+            <w:shd w:val="clear" w:color="auto" w:fill="D9D9D9" w:themeFill="background1" w:themeFillShade="D9"/>
+          </w:tcPr>
+          <w:p>
+            <w:pPr>
+              <w:rPr>
+                <w:rFonts w:ascii="Calibri" w:hAnsi="Calibri" w:cs="Calibri"/>
+                <w:color w:val="8EAADB" w:themeColor="accent1" w:themeTint="99"/>
+              </w:rPr>
+            </w:pPr>
+            <w:r>
+              <w:rPr>
+                <w:rFonts w:ascii="Calibri" w:hAnsi="Calibri" w:cs="Calibri"/>
+                <w:b/>
+                <w:color w:val="000000" w:themeColor="text1"/>
+              </w:rPr>
+              <w:t xml:space="preserve">PROCEDURE </w:t>
+            </w:r>
+          </w:p>
+        </w:tc>
+      </w:tr>
+      <w:tr>
+        <w:trPr>
+          <w:trHeight w:val="5137"/>
+        </w:trPr>
+        <w:tc>
+          <w:tcPr>
+            <w:tcW w:w="8926" w:type="dxa"/>
+            <w:tcBorders>
+              <w:top w:val="nil"/>
+              <w:bottom w:val="single" w:sz="4" w:space="0" w:color="auto"/>
+            </w:tcBorders>
+          </w:tcPr>
+          <w:p>
+            <w:pPr>
+              <w:rPr>
+                <w:rFonts w:ascii="Calibri" w:hAnsi="Calibri" w:cs="Calibri"/>
+              </w:rPr>
+            </w:pPr>
+          </w:p>
+          <w:p>
+            <w:pPr>
+              <w:pStyle w:val="ListParagraph"/>
+              <w:numPr>
+                <w:ilvl w:val="0"/>
+                <w:numId w:val="19"/>
+              </w:numPr>
+              <w:rPr>
+                <w:rFonts w:ascii="Calibri" w:hAnsi="Calibri" w:cs="Calibri"/>
+              </w:rPr>
+            </w:pPr>
+            <w:r>
+              <w:rPr>
+                <w:rFonts w:ascii="Calibri" w:hAnsi="Calibri" w:cs="Calibri"/>
+              </w:rPr>
+              <w:t xml:space="preserve">Login to the </w:t>
+            </w:r>
+            <w:r>
+              <w:rPr>
+                <w:rFonts w:ascii="Calibri" w:hAnsi="Calibri" w:cs="Calibri"/>
+              </w:rPr>
+              <w:t>backup solution</w:t>
+            </w:r>
+          </w:p>
+          <w:p>
+            <w:pPr>
+              <w:pStyle w:val="ListParagraph"/>
+              <w:numPr>
+                <w:ilvl w:val="0"/>
+                <w:numId w:val="19"/>
+              </w:numPr>
+              <w:rPr>
+                <w:rFonts w:ascii="Calibri" w:hAnsi="Calibri" w:cs="Calibri"/>
+              </w:rPr>
+            </w:pPr>
+            <w:r>
+              <w:rPr>
+                <w:rFonts w:ascii="Calibri" w:hAnsi="Calibri" w:cs="Calibri"/>
+              </w:rPr>
+              <w:t xml:space="preserve">Attempt to restore the largest </w:t>
+            </w:r>
+            <w:r>
+              <w:rPr>
+                <w:rFonts w:ascii="Calibri" w:hAnsi="Calibri" w:cs="Calibri"/>
+              </w:rPr>
+              <w:t xml:space="preserve">Virtual Machine </w:t>
+            </w:r>
+            <w:r>
+              <w:rPr>
+                <w:rFonts w:ascii="Calibri" w:hAnsi="Calibri" w:cs="Calibri"/>
+              </w:rPr>
+              <w:t>by used capacity</w:t>
+            </w:r>
+          </w:p>
+          <w:p>
+            <w:pPr>
+              <w:pStyle w:val="ListParagraph"/>
+              <w:numPr>
+                <w:ilvl w:val="0"/>
+                <w:numId w:val="19"/>
+              </w:numPr>
+              <w:rPr>
+                <w:rFonts w:ascii="Calibri" w:hAnsi="Calibri" w:cs="Calibri"/>
+              </w:rPr>
+            </w:pPr>
+            <w:r>
+              <w:rPr>
+                <w:rFonts w:ascii="Calibri" w:hAnsi="Calibri" w:cs="Calibri"/>
+              </w:rPr>
+              <w:t xml:space="preserve">Once the </w:t>
+            </w:r>
+            <w:r>
+              <w:rPr>
+                <w:rFonts w:ascii="Calibri" w:hAnsi="Calibri" w:cs="Calibri"/>
+              </w:rPr>
+              <w:t xml:space="preserve">Virtual Machine </w:t>
+            </w:r>
+            <w:r>
+              <w:rPr>
+                <w:rFonts w:ascii="Calibri" w:hAnsi="Calibri" w:cs="Calibri"/>
+              </w:rPr>
+              <w:t>is restored into an isolated network, ensure that you can login with the local administrator / root account</w:t>
+            </w:r>
+          </w:p>
+          <w:p>
+            <w:pPr>
+              <w:rPr>
+                <w:rFonts w:ascii="Calibri" w:hAnsi="Calibri" w:cs="Calibri"/>
+              </w:rPr>
+            </w:pPr>
+          </w:p>
+        </w:tc>
+      </w:tr>
+      <w:tr>
+        <w:tc>
+          <w:tcPr>
+            <w:tcW w:w="8926" w:type="dxa"/>
+            <w:tcBorders>
+              <w:bottom w:val="nil"/>
+            </w:tcBorders>
+            <w:shd w:val="clear" w:color="auto" w:fill="D9D9D9" w:themeFill="background1" w:themeFillShade="D9"/>
+          </w:tcPr>
+          <w:p>
+            <w:pPr>
+              <w:rPr>
+                <w:rFonts w:ascii="Calibri" w:hAnsi="Calibri" w:cs="Calibri"/>
+                <w:b/>
+              </w:rPr>
+            </w:pPr>
+            <w:r>
+              <w:rPr>
+                <w:rFonts w:ascii="Calibri" w:hAnsi="Calibri" w:cs="Calibri"/>
+                <w:b/>
+              </w:rPr>
+              <w:t>EXPECTED RESULTS</w:t>
+            </w:r>
+          </w:p>
+        </w:tc>
+      </w:tr>
+      <w:tr>
+        <w:trPr>
+          <w:trHeight w:val="1289"/>
+        </w:trPr>
+        <w:tc>
+          <w:tcPr>
+            <w:tcW w:w="8926" w:type="dxa"/>
+            <w:tcBorders>
+              <w:top w:val="nil"/>
+              <w:bottom w:val="single" w:sz="4" w:space="0" w:color="auto"/>
+            </w:tcBorders>
+          </w:tcPr>
+          <w:p>
+            <w:pPr>
+              <w:pStyle w:val="ListParagraph"/>
+              <w:numPr>
+                <w:ilvl w:val="0"/>
+                <w:numId w:val="2"/>
+              </w:numPr>
+              <w:rPr>
+                <w:rFonts w:ascii="Calibri" w:hAnsi="Calibri" w:cs="Calibri"/>
+              </w:rPr>
+            </w:pPr>
+            <w:r>
+              <w:rPr>
+                <w:rFonts w:ascii="Calibri" w:hAnsi="Calibri" w:cs="Calibri"/>
+              </w:rPr>
+              <w:t xml:space="preserve">The backup should be </w:t>
+            </w:r>
+            <w:r>
+              <w:rPr>
+                <w:rFonts w:ascii="Calibri" w:hAnsi="Calibri" w:cs="Calibri"/>
+              </w:rPr>
+              <w:t>available</w:t>
+            </w:r>
+            <w:r>
+              <w:rPr>
+                <w:rFonts w:ascii="Calibri" w:hAnsi="Calibri" w:cs="Calibri"/>
+              </w:rPr>
+              <w:t xml:space="preserve"> for restore</w:t>
+            </w:r>
+            <w:r>
+              <w:rPr>
+                <w:rFonts w:ascii="Calibri" w:hAnsi="Calibri" w:cs="Calibri"/>
+              </w:rPr>
+              <w:t xml:space="preserve"> at the required date &amp; time</w:t>
+            </w:r>
+          </w:p>
+          <w:p>
+            <w:pPr>
+              <w:pStyle w:val="ListParagraph"/>
+              <w:numPr>
+                <w:ilvl w:val="0"/>
+                <w:numId w:val="2"/>
+              </w:numPr>
+              <w:rPr>
+                <w:rFonts w:ascii="Calibri" w:hAnsi="Calibri" w:cs="Calibri"/>
+              </w:rPr>
+            </w:pPr>
+            <w:r>
+              <w:rPr>
+                <w:rFonts w:ascii="Calibri" w:hAnsi="Calibri" w:cs="Calibri"/>
+              </w:rPr>
+              <w:t>The backup should restore into the vCenter server successfully</w:t>
+            </w:r>
+          </w:p>
+          <w:p>
+            <w:pPr>
+              <w:pStyle w:val="ListParagraph"/>
+              <w:numPr>
+                <w:ilvl w:val="0"/>
+                <w:numId w:val="2"/>
+              </w:numPr>
+              <w:rPr>
+                <w:rFonts w:ascii="Calibri" w:hAnsi="Calibri" w:cs="Calibri"/>
+              </w:rPr>
+            </w:pPr>
+            <w:r>
+              <w:rPr>
+                <w:rFonts w:ascii="Calibri" w:hAnsi="Calibri" w:cs="Calibri"/>
+              </w:rPr>
+              <w:t>The VM should boot and login successful &amp; l</w:t>
+            </w:r>
+            <w:r>
+              <w:rPr>
+                <w:rFonts w:ascii="Calibri" w:hAnsi="Calibri" w:cs="Calibri"/>
+              </w:rPr>
+              <w:t>ocal application / databases should be available. (Other VMs might need to be restored at the same time for a successful restore</w:t>
+            </w:r>
+            <w:r>
+              <w:rPr>
+                <w:rFonts w:ascii="Calibri" w:hAnsi="Calibri" w:cs="Calibri"/>
+              </w:rPr>
+              <w:t>)</w:t>
+            </w:r>
+          </w:p>
+          <w:p>
+            <w:pPr>
+              <w:pStyle w:val="ListParagraph"/>
+              <w:numPr>
+                <w:ilvl w:val="0"/>
+                <w:numId w:val="2"/>
+              </w:numPr>
+              <w:rPr>
+                <w:rFonts w:ascii="Calibri" w:hAnsi="Calibri" w:cs="Calibri"/>
+              </w:rPr>
+            </w:pPr>
+            <w:r>
+              <w:rPr>
+                <w:rFonts w:ascii="Calibri" w:hAnsi="Calibri" w:cs="Calibri"/>
+              </w:rPr>
+              <w:t>The backup should restore within RTO</w:t>
+            </w:r>
+          </w:p>
+          <w:p>
+            <w:pPr>
+              <w:ind w:left="360"/>
+              <w:rPr>
+                <w:rFonts w:ascii="Calibri" w:hAnsi="Calibri" w:cs="Calibri"/>
+              </w:rPr>
+            </w:pPr>
+          </w:p>
+        </w:tc>
+      </w:tr>
+      <w:tr>
+        <w:tc>
+          <w:tcPr>
+            <w:tcW w:w="8926" w:type="dxa"/>
+            <w:tcBorders>
+              <w:bottom w:val="nil"/>
+            </w:tcBorders>
+            <w:shd w:val="clear" w:color="auto" w:fill="D9D9D9" w:themeFill="background1" w:themeFillShade="D9"/>
+          </w:tcPr>
+          <w:p>
+            <w:pPr>
+              <w:rPr>
+                <w:rFonts w:ascii="Calibri" w:hAnsi="Calibri" w:cs="Calibri"/>
+                <w:b/>
+              </w:rPr>
+            </w:pPr>
+            <w:r>
+              <w:rPr>
+                <w:rFonts w:ascii="Calibri" w:hAnsi="Calibri" w:cs="Calibri"/>
+                <w:b/>
+              </w:rPr>
+              <w:t>ACTUAL RESULTS</w:t>
+            </w:r>
+          </w:p>
+        </w:tc>
+      </w:tr>
+      <w:tr>
+        <w:trPr>
+          <w:trHeight w:val="1297"/>
+        </w:trPr>
+        <w:tc>
+          <w:tcPr>
+            <w:tcW w:w="8926" w:type="dxa"/>
+            <w:tcBorders>
+              <w:top w:val="nil"/>
+              <w:bottom w:val="single" w:sz="4" w:space="0" w:color="auto"/>
+            </w:tcBorders>
+          </w:tcPr>
+          <w:p>
+            <w:pPr>
+              <w:rPr>
+                <w:rFonts w:ascii="Calibri" w:hAnsi="Calibri" w:cs="Calibri"/>
+              </w:rPr>
+            </w:pPr>
+          </w:p>
+        </w:tc>
+      </w:tr>
+      <w:tr>
+        <w:tc>
+          <w:tcPr>
+            <w:tcW w:w="8926" w:type="dxa"/>
+            <w:tcBorders>
+              <w:bottom w:val="nil"/>
+            </w:tcBorders>
+            <w:shd w:val="clear" w:color="auto" w:fill="D9D9D9" w:themeFill="background1" w:themeFillShade="D9"/>
+          </w:tcPr>
+          <w:p>
+            <w:pPr>
+              <w:rPr>
+                <w:rFonts w:ascii="Calibri" w:hAnsi="Calibri" w:cs="Calibri"/>
+                <w:b/>
+              </w:rPr>
+            </w:pPr>
+            <w:r>
+              <w:rPr>
+                <w:rFonts w:ascii="Calibri" w:hAnsi="Calibri" w:cs="Calibri"/>
+                <w:b/>
+              </w:rPr>
+              <w:t>PASS / FAIL</w:t>
+            </w:r>
+          </w:p>
+        </w:tc>
+      </w:tr>
+      <w:tr>
+        <w:trPr>
+          <w:trHeight w:val="610"/>
+        </w:trPr>
+        <w:tc>
+          <w:tcPr>
+            <w:tcW w:w="8926" w:type="dxa"/>
+            <w:tcBorders>
+              <w:top w:val="nil"/>
+              <w:bottom w:val="single" w:sz="4" w:space="0" w:color="auto"/>
+            </w:tcBorders>
+          </w:tcPr>
+          <w:p>
+            <w:pPr>
+              <w:rPr>
+                <w:rFonts w:ascii="Calibri" w:hAnsi="Calibri" w:cs="Calibri"/>
+              </w:rPr>
+            </w:pPr>
+          </w:p>
+        </w:tc>
+      </w:tr>
+      <w:tr>
+        <w:tc>
+          <w:tcPr>
+            <w:tcW w:w="8926" w:type="dxa"/>
+            <w:tcBorders>
+              <w:bottom w:val="nil"/>
+            </w:tcBorders>
+            <w:shd w:val="clear" w:color="auto" w:fill="D9D9D9" w:themeFill="background1" w:themeFillShade="D9"/>
+          </w:tcPr>
+          <w:p>
+            <w:pPr>
+              <w:rPr>
+                <w:rFonts w:ascii="Calibri" w:hAnsi="Calibri" w:cs="Calibri"/>
+                <w:b/>
+              </w:rPr>
+            </w:pPr>
+            <w:r>
+              <w:rPr>
+                <w:rFonts w:ascii="Calibri" w:hAnsi="Calibri" w:cs="Calibri"/>
+                <w:b/>
+              </w:rPr>
+              <w:t>COMMENTS</w:t>
+            </w:r>
+          </w:p>
+        </w:tc>
+      </w:tr>
+      <w:tr>
+        <w:trPr>
+          <w:trHeight w:val="588"/>
+        </w:trPr>
+        <w:tc>
+          <w:tcPr>
+            <w:tcW w:w="8926" w:type="dxa"/>
+            <w:tcBorders>
+              <w:top w:val="nil"/>
+              <w:bottom w:val="single" w:sz="4" w:space="0" w:color="auto"/>
+            </w:tcBorders>
+          </w:tcPr>
+          <w:p>
+            <w:pPr>
+              <w:rPr>
+                <w:rFonts w:ascii="Calibri" w:hAnsi="Calibri" w:cs="Calibri"/>
+              </w:rPr>
+            </w:pPr>
+          </w:p>
+        </w:tc>
+      </w:tr>
+      <w:tr>
+        <w:tc>
+          <w:tcPr>
+            <w:tcW w:w="8926" w:type="dxa"/>
+            <w:tcBorders>
+              <w:bottom w:val="nil"/>
+            </w:tcBorders>
+            <w:shd w:val="clear" w:color="auto" w:fill="D9D9D9" w:themeFill="background1" w:themeFillShade="D9"/>
+          </w:tcPr>
+          <w:p>
+            <w:pPr>
+              <w:rPr>
+                <w:rFonts w:ascii="Calibri" w:hAnsi="Calibri" w:cs="Calibri"/>
+                <w:b/>
+              </w:rPr>
+            </w:pPr>
+            <w:r>
+              <w:rPr>
+                <w:rFonts w:ascii="Calibri" w:hAnsi="Calibri" w:cs="Calibri"/>
+                <w:b/>
+              </w:rPr>
+              <w:t>DATE &amp; TESTERS DETAILS</w:t>
+            </w:r>
+          </w:p>
+        </w:tc>
+      </w:tr>
+      <w:tr>
+        <w:trPr>
+          <w:trHeight w:val="1505"/>
+        </w:trPr>
+        <w:tc>
+          <w:tcPr>
+            <w:tcW w:w="8926" w:type="dxa"/>
+            <w:tcBorders>
+              <w:top w:val="nil"/>
+            </w:tcBorders>
+          </w:tcPr>
+          <w:p>
+            <w:pPr>
+              <w:rPr>
+                <w:rFonts w:ascii="Calibri" w:hAnsi="Calibri" w:cs="Calibri"/>
+              </w:rPr>
+            </w:pPr>
+          </w:p>
+          <w:p>
+            <w:pPr>
+              <w:rPr>
+                <w:rFonts w:ascii="Calibri" w:hAnsi="Calibri" w:cs="Calibri"/>
+              </w:rPr>
+            </w:pPr>
+            <w:r>
+              <w:rPr>
+                <w:rFonts w:ascii="Calibri" w:hAnsi="Calibri" w:cs="Calibri"/>
+              </w:rPr>
+              <w:t>Date:</w:t>
+            </w:r>
+          </w:p>
+          <w:p>
+            <w:pPr>
+              <w:rPr>
+                <w:rFonts w:ascii="Calibri" w:hAnsi="Calibri" w:cs="Calibri"/>
+              </w:rPr>
+            </w:pPr>
+          </w:p>
+          <w:p>
+            <w:pPr>
+              <w:rPr>
+                <w:rFonts w:ascii="Calibri" w:hAnsi="Calibri" w:cs="Calibri"/>
+              </w:rPr>
+            </w:pPr>
+            <w:r>
+              <w:rPr>
+                <w:rFonts w:ascii="Calibri" w:hAnsi="Calibri" w:cs="Calibri"/>
+              </w:rPr>
+              <w:t>Name:</w:t>
+            </w:r>
+          </w:p>
+        </w:tc>
+      </w:tr>
+      <w:tr>
+        <w:tc>
+          <w:tcPr>
+            <w:tcW w:w="8926" w:type="dxa"/>
+            <w:tcBorders>
+              <w:bottom w:val="single" w:sz="4" w:space="0" w:color="auto"/>
+            </w:tcBorders>
+            <w:shd w:val="clear" w:color="auto" w:fill="BFBFBF" w:themeFill="background1" w:themeFillShade="BF"/>
+          </w:tcPr>
+          <w:p>
+            <w:pPr>
+              <w:jc w:val="center"/>
+              <w:rPr>
+                <w:rFonts w:ascii="Calibri" w:hAnsi="Calibri" w:cs="Calibri"/>
+                <w:b/>
+              </w:rPr>
+            </w:pPr>
+            <w:r>
+              <w:rPr>
+                <w:rFonts w:ascii="Calibri" w:hAnsi="Calibri" w:cs="Calibri"/>
+                <w:b/>
+                <w:color w:val="000000" w:themeColor="text1"/>
+              </w:rPr>
+              <w:lastRenderedPageBreak/>
+              <w:t xml:space="preserve">RECOVERABILITY - </w:t>
+            </w:r>
+            <w:r>
+              <w:rPr>
+                <w:rFonts w:ascii="Calibri" w:hAnsi="Calibri" w:cs="Calibri"/>
+                <w:b/>
+                <w:color w:val="000000" w:themeColor="text1"/>
+              </w:rPr>
+              <w:t>REPLICATION</w:t>
+            </w:r>
+          </w:p>
+        </w:tc>
+      </w:tr>
+      <w:tr>
+        <w:trPr>
+          <w:trHeight w:val="278"/>
+        </w:trPr>
+        <w:tc>
+          <w:tcPr>
+            <w:tcW w:w="8926" w:type="dxa"/>
+            <w:tcBorders>
+              <w:bottom w:val="nil"/>
+            </w:tcBorders>
+            <w:shd w:val="clear" w:color="auto" w:fill="D9D9D9" w:themeFill="background1" w:themeFillShade="D9"/>
+          </w:tcPr>
+          <w:p>
+            <w:pPr>
+              <w:rPr>
+                <w:rFonts w:ascii="Calibri" w:hAnsi="Calibri" w:cs="Calibri"/>
+                <w:b/>
+                <w:color w:val="7F7F7F" w:themeColor="text1" w:themeTint="80"/>
+              </w:rPr>
+            </w:pPr>
+            <w:r>
+              <w:rPr>
+                <w:rFonts w:ascii="Calibri" w:hAnsi="Calibri" w:cs="Calibri"/>
+                <w:b/>
+                <w:color w:val="000000" w:themeColor="text1"/>
+              </w:rPr>
+              <w:t>TEST DESCRIPTION</w:t>
+            </w:r>
+          </w:p>
+        </w:tc>
+      </w:tr>
+      <w:tr>
+        <w:tc>
+          <w:tcPr>
+            <w:tcW w:w="8926" w:type="dxa"/>
+            <w:tcBorders>
+              <w:top w:val="nil"/>
+              <w:bottom w:val="single" w:sz="4" w:space="0" w:color="auto"/>
+            </w:tcBorders>
+          </w:tcPr>
+          <w:p>
+            <w:pPr>
+              <w:rPr>
+                <w:rFonts w:ascii="Calibri" w:hAnsi="Calibri" w:cs="Calibri"/>
+              </w:rPr>
+            </w:pPr>
+            <w:r>
+              <w:rPr>
+                <w:rFonts w:ascii="Calibri" w:hAnsi="Calibri" w:cs="Calibri"/>
+              </w:rPr>
+              <w:t xml:space="preserve">Validate that Virtual Machine </w:t>
+            </w:r>
+            <w:r>
+              <w:rPr>
+                <w:rFonts w:ascii="Calibri" w:hAnsi="Calibri" w:cs="Calibri"/>
+              </w:rPr>
+              <w:t>replication is functional</w:t>
+            </w:r>
+          </w:p>
+          <w:p>
+            <w:pPr>
+              <w:rPr>
+                <w:rFonts w:ascii="Calibri" w:hAnsi="Calibri" w:cs="Calibri"/>
+                <w:b/>
+              </w:rPr>
+            </w:pPr>
+          </w:p>
+        </w:tc>
+      </w:tr>
+      <w:tr>
+        <w:tc>
+          <w:tcPr>
+            <w:tcW w:w="8926" w:type="dxa"/>
+            <w:tcBorders>
+              <w:bottom w:val="nil"/>
+            </w:tcBorders>
+            <w:shd w:val="clear" w:color="auto" w:fill="D9D9D9" w:themeFill="background1" w:themeFillShade="D9"/>
+          </w:tcPr>
+          <w:p>
+            <w:pPr>
+              <w:rPr>
+                <w:rFonts w:ascii="Calibri" w:hAnsi="Calibri" w:cs="Calibri"/>
+                <w:color w:val="8EAADB" w:themeColor="accent1" w:themeTint="99"/>
+              </w:rPr>
+            </w:pPr>
+            <w:r>
+              <w:rPr>
+                <w:rFonts w:ascii="Calibri" w:hAnsi="Calibri" w:cs="Calibri"/>
+                <w:b/>
+                <w:color w:val="000000" w:themeColor="text1"/>
+              </w:rPr>
+              <w:t xml:space="preserve">PROCEDURE </w:t>
+            </w:r>
+          </w:p>
+        </w:tc>
+      </w:tr>
+      <w:tr>
+        <w:trPr>
+          <w:trHeight w:val="5137"/>
+        </w:trPr>
+        <w:tc>
+          <w:tcPr>
+            <w:tcW w:w="8926" w:type="dxa"/>
+            <w:tcBorders>
+              <w:top w:val="nil"/>
+              <w:bottom w:val="single" w:sz="4" w:space="0" w:color="auto"/>
+            </w:tcBorders>
+          </w:tcPr>
+          <w:p>
+            <w:pPr>
+              <w:rPr>
+                <w:rFonts w:ascii="Calibri" w:hAnsi="Calibri" w:cs="Calibri"/>
+              </w:rPr>
+            </w:pPr>
+          </w:p>
+          <w:p>
+            <w:pPr>
+              <w:pStyle w:val="ListParagraph"/>
+              <w:numPr>
+                <w:ilvl w:val="0"/>
+                <w:numId w:val="18"/>
+              </w:numPr>
+              <w:rPr>
+                <w:rFonts w:ascii="Calibri" w:hAnsi="Calibri" w:cs="Calibri"/>
+              </w:rPr>
+            </w:pPr>
+            <w:r>
+              <w:rPr>
+                <w:rFonts w:ascii="Calibri" w:hAnsi="Calibri" w:cs="Calibri"/>
+              </w:rPr>
+              <w:t xml:space="preserve">Login to the </w:t>
+            </w:r>
+            <w:r>
+              <w:rPr>
+                <w:rFonts w:ascii="Calibri" w:hAnsi="Calibri" w:cs="Calibri"/>
+              </w:rPr>
+              <w:t>replication solution</w:t>
+            </w:r>
+          </w:p>
+          <w:p>
+            <w:pPr>
+              <w:pStyle w:val="ListParagraph"/>
+              <w:numPr>
+                <w:ilvl w:val="0"/>
+                <w:numId w:val="18"/>
+              </w:numPr>
+              <w:rPr>
+                <w:rFonts w:ascii="Calibri" w:hAnsi="Calibri" w:cs="Calibri"/>
+              </w:rPr>
+            </w:pPr>
+            <w:r>
+              <w:rPr>
+                <w:rFonts w:ascii="Calibri" w:hAnsi="Calibri" w:cs="Calibri"/>
+              </w:rPr>
+              <w:t xml:space="preserve">Attempt to </w:t>
+            </w:r>
+            <w:r>
+              <w:rPr>
+                <w:rFonts w:ascii="Calibri" w:hAnsi="Calibri" w:cs="Calibri"/>
+              </w:rPr>
+              <w:t xml:space="preserve">recover all protected </w:t>
+            </w:r>
+            <w:r>
+              <w:rPr>
+                <w:rFonts w:ascii="Calibri" w:hAnsi="Calibri" w:cs="Calibri"/>
+              </w:rPr>
+              <w:t>Virtual Machine</w:t>
+            </w:r>
+            <w:r>
+              <w:rPr>
+                <w:rFonts w:ascii="Calibri" w:hAnsi="Calibri" w:cs="Calibri"/>
+              </w:rPr>
+              <w:t>s into an isolated network on the recovery site</w:t>
+            </w:r>
+          </w:p>
+          <w:p>
+            <w:pPr>
+              <w:pStyle w:val="ListParagraph"/>
+              <w:numPr>
+                <w:ilvl w:val="0"/>
+                <w:numId w:val="18"/>
+              </w:numPr>
+              <w:rPr>
+                <w:rFonts w:ascii="Calibri" w:hAnsi="Calibri" w:cs="Calibri"/>
+              </w:rPr>
+            </w:pPr>
+            <w:r>
+              <w:rPr>
+                <w:rFonts w:ascii="Calibri" w:hAnsi="Calibri" w:cs="Calibri"/>
+              </w:rPr>
+              <w:t>Once the Virtual Machine</w:t>
+            </w:r>
+            <w:r>
+              <w:rPr>
+                <w:rFonts w:ascii="Calibri" w:hAnsi="Calibri" w:cs="Calibri"/>
+              </w:rPr>
+              <w:t>s</w:t>
+            </w:r>
+            <w:r>
+              <w:rPr>
+                <w:rFonts w:ascii="Calibri" w:hAnsi="Calibri" w:cs="Calibri"/>
+              </w:rPr>
+              <w:t xml:space="preserve"> </w:t>
+            </w:r>
+            <w:r>
+              <w:rPr>
+                <w:rFonts w:ascii="Calibri" w:hAnsi="Calibri" w:cs="Calibri"/>
+              </w:rPr>
+              <w:t>are</w:t>
+            </w:r>
+            <w:r>
+              <w:rPr>
+                <w:rFonts w:ascii="Calibri" w:hAnsi="Calibri" w:cs="Calibri"/>
+              </w:rPr>
+              <w:t xml:space="preserve"> restored into an isolated network, ensure that you can login with the local administrator / root account</w:t>
+            </w:r>
+            <w:r>
+              <w:rPr>
+                <w:rFonts w:ascii="Calibri" w:hAnsi="Calibri" w:cs="Calibri"/>
+              </w:rPr>
+              <w:t xml:space="preserve"> to each </w:t>
+            </w:r>
+            <w:r>
+              <w:rPr>
+                <w:rFonts w:ascii="Calibri" w:hAnsi="Calibri" w:cs="Calibri"/>
+              </w:rPr>
+              <w:t>Virtual Machine</w:t>
+            </w:r>
+          </w:p>
+          <w:p>
+            <w:pPr>
+              <w:rPr>
+                <w:rFonts w:ascii="Calibri" w:hAnsi="Calibri" w:cs="Calibri"/>
+              </w:rPr>
+            </w:pPr>
+          </w:p>
+          <w:p>
+            <w:pPr>
+              <w:rPr>
+                <w:rFonts w:ascii="Calibri" w:hAnsi="Calibri" w:cs="Calibri"/>
+              </w:rPr>
+            </w:pPr>
+          </w:p>
+        </w:tc>
+      </w:tr>
+      <w:tr>
+        <w:tc>
+          <w:tcPr>
+            <w:tcW w:w="8926" w:type="dxa"/>
+            <w:tcBorders>
+              <w:bottom w:val="nil"/>
+            </w:tcBorders>
+            <w:shd w:val="clear" w:color="auto" w:fill="D9D9D9" w:themeFill="background1" w:themeFillShade="D9"/>
+          </w:tcPr>
+          <w:p>
+            <w:pPr>
+              <w:rPr>
+                <w:rFonts w:ascii="Calibri" w:hAnsi="Calibri" w:cs="Calibri"/>
+                <w:b/>
+              </w:rPr>
+            </w:pPr>
+            <w:r>
+              <w:rPr>
+                <w:rFonts w:ascii="Calibri" w:hAnsi="Calibri" w:cs="Calibri"/>
+                <w:b/>
+              </w:rPr>
+              <w:t>EXPECTED RESULTS</w:t>
+            </w:r>
+          </w:p>
+        </w:tc>
+      </w:tr>
+      <w:tr>
+        <w:trPr>
+          <w:trHeight w:val="1840"/>
+        </w:trPr>
+        <w:tc>
+          <w:tcPr>
+            <w:tcW w:w="8926" w:type="dxa"/>
+            <w:tcBorders>
+              <w:top w:val="nil"/>
+              <w:bottom w:val="single" w:sz="4" w:space="0" w:color="auto"/>
+            </w:tcBorders>
+          </w:tcPr>
+          <w:p>
+            <w:pPr>
+              <w:pStyle w:val="ListParagraph"/>
+              <w:numPr>
+                <w:ilvl w:val="0"/>
+                <w:numId w:val="2"/>
+              </w:numPr>
+              <w:rPr>
+                <w:rFonts w:ascii="Calibri" w:hAnsi="Calibri" w:cs="Calibri"/>
+              </w:rPr>
+            </w:pPr>
+            <w:r>
+              <w:rPr>
+                <w:rFonts w:ascii="Calibri" w:hAnsi="Calibri" w:cs="Calibri"/>
+              </w:rPr>
+              <w:t xml:space="preserve">The </w:t>
+            </w:r>
+            <w:r>
+              <w:rPr>
+                <w:rFonts w:ascii="Calibri" w:hAnsi="Calibri" w:cs="Calibri"/>
+              </w:rPr>
+              <w:t>replication solution should allow a test recovery to be initiated</w:t>
+            </w:r>
+          </w:p>
+          <w:p>
+            <w:pPr>
+              <w:pStyle w:val="ListParagraph"/>
+              <w:numPr>
+                <w:ilvl w:val="0"/>
+                <w:numId w:val="2"/>
+              </w:numPr>
+              <w:rPr>
+                <w:rFonts w:ascii="Calibri" w:hAnsi="Calibri" w:cs="Calibri"/>
+              </w:rPr>
+            </w:pPr>
+            <w:r>
+              <w:rPr>
+                <w:rFonts w:ascii="Calibri" w:hAnsi="Calibri" w:cs="Calibri"/>
+              </w:rPr>
+              <w:t xml:space="preserve">Login to </w:t>
+            </w:r>
+            <w:r>
+              <w:rPr>
+                <w:rFonts w:ascii="Calibri" w:hAnsi="Calibri" w:cs="Calibri"/>
+              </w:rPr>
+              <w:t>Virtual Machine</w:t>
+            </w:r>
+            <w:r>
+              <w:rPr>
+                <w:rFonts w:ascii="Calibri" w:hAnsi="Calibri" w:cs="Calibri"/>
+              </w:rPr>
+              <w:t>s and applications should run as expected</w:t>
+            </w:r>
+          </w:p>
+          <w:p>
+            <w:pPr>
+              <w:pStyle w:val="ListParagraph"/>
+              <w:numPr>
+                <w:ilvl w:val="0"/>
+                <w:numId w:val="2"/>
+              </w:numPr>
+              <w:rPr>
+                <w:rFonts w:ascii="Calibri" w:hAnsi="Calibri" w:cs="Calibri"/>
+              </w:rPr>
+            </w:pPr>
+            <w:r>
+              <w:rPr>
+                <w:rFonts w:ascii="Calibri" w:hAnsi="Calibri" w:cs="Calibri"/>
+              </w:rPr>
+              <w:t xml:space="preserve">The </w:t>
+            </w:r>
+            <w:r>
+              <w:rPr>
+                <w:rFonts w:ascii="Calibri" w:hAnsi="Calibri" w:cs="Calibri"/>
+              </w:rPr>
+              <w:t>recovery</w:t>
+            </w:r>
+            <w:r>
+              <w:rPr>
+                <w:rFonts w:ascii="Calibri" w:hAnsi="Calibri" w:cs="Calibri"/>
+              </w:rPr>
+              <w:t xml:space="preserve"> should </w:t>
+            </w:r>
+            <w:r>
+              <w:rPr>
+                <w:rFonts w:ascii="Calibri" w:hAnsi="Calibri" w:cs="Calibri"/>
+              </w:rPr>
+              <w:t>complete</w:t>
+            </w:r>
+            <w:r>
+              <w:rPr>
+                <w:rFonts w:ascii="Calibri" w:hAnsi="Calibri" w:cs="Calibri"/>
+              </w:rPr>
+              <w:t xml:space="preserve"> within RTO</w:t>
+            </w:r>
+          </w:p>
+          <w:p>
+            <w:pPr>
+              <w:pStyle w:val="ListParagraph"/>
+              <w:numPr>
+                <w:ilvl w:val="0"/>
+                <w:numId w:val="2"/>
+              </w:numPr>
+              <w:rPr>
+                <w:rFonts w:ascii="Calibri" w:hAnsi="Calibri" w:cs="Calibri"/>
+              </w:rPr>
+            </w:pPr>
+            <w:r>
+              <w:rPr>
+                <w:rFonts w:ascii="Calibri" w:hAnsi="Calibri" w:cs="Calibri"/>
+              </w:rPr>
+              <w:t>Data loss should be within RPO</w:t>
+            </w:r>
+          </w:p>
+        </w:tc>
+      </w:tr>
+      <w:tr>
+        <w:tc>
+          <w:tcPr>
+            <w:tcW w:w="8926" w:type="dxa"/>
+            <w:tcBorders>
+              <w:bottom w:val="nil"/>
+            </w:tcBorders>
+            <w:shd w:val="clear" w:color="auto" w:fill="D9D9D9" w:themeFill="background1" w:themeFillShade="D9"/>
+          </w:tcPr>
+          <w:p>
+            <w:pPr>
+              <w:rPr>
+                <w:rFonts w:ascii="Calibri" w:hAnsi="Calibri" w:cs="Calibri"/>
+                <w:b/>
+              </w:rPr>
+            </w:pPr>
+            <w:r>
+              <w:rPr>
+                <w:rFonts w:ascii="Calibri" w:hAnsi="Calibri" w:cs="Calibri"/>
+                <w:b/>
+              </w:rPr>
+              <w:t>ACTUAL RESULTS</w:t>
+            </w:r>
+          </w:p>
+        </w:tc>
+      </w:tr>
+      <w:tr>
+        <w:trPr>
+          <w:trHeight w:val="1297"/>
+        </w:trPr>
+        <w:tc>
+          <w:tcPr>
+            <w:tcW w:w="8926" w:type="dxa"/>
+            <w:tcBorders>
+              <w:top w:val="nil"/>
+              <w:bottom w:val="single" w:sz="4" w:space="0" w:color="auto"/>
+            </w:tcBorders>
+          </w:tcPr>
+          <w:p>
+            <w:pPr>
+              <w:rPr>
+                <w:rFonts w:ascii="Calibri" w:hAnsi="Calibri" w:cs="Calibri"/>
+              </w:rPr>
+            </w:pPr>
+          </w:p>
+        </w:tc>
+      </w:tr>
+      <w:tr>
+        <w:tc>
+          <w:tcPr>
+            <w:tcW w:w="8926" w:type="dxa"/>
+            <w:tcBorders>
+              <w:bottom w:val="nil"/>
+            </w:tcBorders>
+            <w:shd w:val="clear" w:color="auto" w:fill="D9D9D9" w:themeFill="background1" w:themeFillShade="D9"/>
+          </w:tcPr>
+          <w:p>
+            <w:pPr>
+              <w:rPr>
+                <w:rFonts w:ascii="Calibri" w:hAnsi="Calibri" w:cs="Calibri"/>
+                <w:b/>
+              </w:rPr>
+            </w:pPr>
+            <w:r>
+              <w:rPr>
+                <w:rFonts w:ascii="Calibri" w:hAnsi="Calibri" w:cs="Calibri"/>
+                <w:b/>
+              </w:rPr>
+              <w:t>PASS / FAIL</w:t>
+            </w:r>
+          </w:p>
+        </w:tc>
+      </w:tr>
+      <w:tr>
+        <w:trPr>
+          <w:trHeight w:val="610"/>
+        </w:trPr>
+        <w:tc>
+          <w:tcPr>
+            <w:tcW w:w="8926" w:type="dxa"/>
+            <w:tcBorders>
+              <w:top w:val="nil"/>
+              <w:bottom w:val="single" w:sz="4" w:space="0" w:color="auto"/>
+            </w:tcBorders>
+          </w:tcPr>
+          <w:p>
+            <w:pPr>
+              <w:rPr>
+                <w:rFonts w:ascii="Calibri" w:hAnsi="Calibri" w:cs="Calibri"/>
+              </w:rPr>
+            </w:pPr>
+          </w:p>
+        </w:tc>
+      </w:tr>
+      <w:tr>
+        <w:tc>
+          <w:tcPr>
+            <w:tcW w:w="8926" w:type="dxa"/>
+            <w:tcBorders>
+              <w:bottom w:val="nil"/>
+            </w:tcBorders>
+            <w:shd w:val="clear" w:color="auto" w:fill="D9D9D9" w:themeFill="background1" w:themeFillShade="D9"/>
+          </w:tcPr>
+          <w:p>
+            <w:pPr>
+              <w:rPr>
+                <w:rFonts w:ascii="Calibri" w:hAnsi="Calibri" w:cs="Calibri"/>
+                <w:b/>
+              </w:rPr>
+            </w:pPr>
+            <w:r>
+              <w:rPr>
+                <w:rFonts w:ascii="Calibri" w:hAnsi="Calibri" w:cs="Calibri"/>
+                <w:b/>
+              </w:rPr>
+              <w:t>COMMENTS</w:t>
+            </w:r>
+          </w:p>
+        </w:tc>
+      </w:tr>
+      <w:tr>
+        <w:trPr>
+          <w:trHeight w:val="588"/>
+        </w:trPr>
+        <w:tc>
+          <w:tcPr>
+            <w:tcW w:w="8926" w:type="dxa"/>
+            <w:tcBorders>
+              <w:top w:val="nil"/>
+              <w:bottom w:val="single" w:sz="4" w:space="0" w:color="auto"/>
+            </w:tcBorders>
+          </w:tcPr>
+          <w:p>
+            <w:pPr>
+              <w:rPr>
+                <w:rFonts w:ascii="Calibri" w:hAnsi="Calibri" w:cs="Calibri"/>
+              </w:rPr>
+            </w:pPr>
+          </w:p>
+        </w:tc>
+      </w:tr>
+      <w:tr>
+        <w:tc>
+          <w:tcPr>
+            <w:tcW w:w="8926" w:type="dxa"/>
+            <w:tcBorders>
+              <w:bottom w:val="nil"/>
+            </w:tcBorders>
+            <w:shd w:val="clear" w:color="auto" w:fill="D9D9D9" w:themeFill="background1" w:themeFillShade="D9"/>
+          </w:tcPr>
+          <w:p>
+            <w:pPr>
+              <w:rPr>
+                <w:rFonts w:ascii="Calibri" w:hAnsi="Calibri" w:cs="Calibri"/>
+                <w:b/>
+              </w:rPr>
+            </w:pPr>
+            <w:r>
+              <w:rPr>
+                <w:rFonts w:ascii="Calibri" w:hAnsi="Calibri" w:cs="Calibri"/>
+                <w:b/>
+              </w:rPr>
+              <w:t>DATE &amp; TESTERS DETAILS</w:t>
+            </w:r>
+          </w:p>
+        </w:tc>
+      </w:tr>
+      <w:tr>
+        <w:trPr>
+          <w:trHeight w:val="1505"/>
+        </w:trPr>
+        <w:tc>
+          <w:tcPr>
+            <w:tcW w:w="8926" w:type="dxa"/>
+            <w:tcBorders>
+              <w:top w:val="nil"/>
+            </w:tcBorders>
+          </w:tcPr>
+          <w:p>
+            <w:pPr>
+              <w:rPr>
+                <w:rFonts w:ascii="Calibri" w:hAnsi="Calibri" w:cs="Calibri"/>
+              </w:rPr>
+            </w:pPr>
+          </w:p>
+          <w:p>
+            <w:pPr>
+              <w:rPr>
+                <w:rFonts w:ascii="Calibri" w:hAnsi="Calibri" w:cs="Calibri"/>
+              </w:rPr>
+            </w:pPr>
+            <w:r>
+              <w:rPr>
+                <w:rFonts w:ascii="Calibri" w:hAnsi="Calibri" w:cs="Calibri"/>
+              </w:rPr>
+              <w:t>Date:</w:t>
+            </w:r>
+          </w:p>
+          <w:p>
+            <w:pPr>
+              <w:rPr>
+                <w:rFonts w:ascii="Calibri" w:hAnsi="Calibri" w:cs="Calibri"/>
+              </w:rPr>
+            </w:pPr>
+          </w:p>
+          <w:p>
+            <w:pPr>
+              <w:rPr>
+                <w:rFonts w:ascii="Calibri" w:hAnsi="Calibri" w:cs="Calibri"/>
+              </w:rPr>
+            </w:pPr>
+            <w:r>
+              <w:rPr>
+                <w:rFonts w:ascii="Calibri" w:hAnsi="Calibri" w:cs="Calibri"/>
+              </w:rPr>
+              <w:t>Name:</w:t>
+            </w:r>
+          </w:p>
+        </w:tc>
+      </w:tr>
+    </w:tbl>
+    <w:p>
+      <w:pPr>
+        <w:rPr>
+          <w:rFonts w:ascii="Calibri" w:hAnsi="Calibri" w:cs="Calibri"/>
+        </w:rPr>
+      </w:pPr>
     </w:p>
     <w:sectPr>
       <w:pgSz w:w="11906" w:h="16838"/>
@@ -7940,6 +9234,92 @@
     </w:lvl>
   </w:abstractNum>
   <w:abstractNum w:abstractNumId="6" w15:restartNumberingAfterBreak="0">
+    <w:nsid w:val="2ADC043C"/>
+    <w:multiLevelType w:val="hybridMultilevel"/>
+    <w:tmpl w:val="47CCE434"/>
+    <w:lvl w:ilvl="0" w:tplc="0809000F">
+      <w:start w:val="1"/>
+      <w:numFmt w:val="decimal"/>
+      <w:lvlText w:val="%1."/>
+      <w:lvlJc w:val="left"/>
+      <w:pPr>
+        <w:ind w:left="720" w:hanging="360"/>
+      </w:pPr>
+    </w:lvl>
+    <w:lvl w:ilvl="1" w:tplc="08090019" w:tentative="1">
+      <w:start w:val="1"/>
+      <w:numFmt w:val="lowerLetter"/>
+      <w:lvlText w:val="%2."/>
+      <w:lvlJc w:val="left"/>
+      <w:pPr>
+        <w:ind w:left="1440" w:hanging="360"/>
+      </w:pPr>
+    </w:lvl>
+    <w:lvl w:ilvl="2" w:tplc="0809001B" w:tentative="1">
+      <w:start w:val="1"/>
+      <w:numFmt w:val="lowerRoman"/>
+      <w:lvlText w:val="%3."/>
+      <w:lvlJc w:val="right"/>
+      <w:pPr>
+        <w:ind w:left="2160" w:hanging="180"/>
+      </w:pPr>
+    </w:lvl>
+    <w:lvl w:ilvl="3" w:tplc="0809000F" w:tentative="1">
+      <w:start w:val="1"/>
+      <w:numFmt w:val="decimal"/>
+      <w:lvlText w:val="%4."/>
+      <w:lvlJc w:val="left"/>
+      <w:pPr>
+        <w:ind w:left="2880" w:hanging="360"/>
+      </w:pPr>
+    </w:lvl>
+    <w:lvl w:ilvl="4" w:tplc="08090019" w:tentative="1">
+      <w:start w:val="1"/>
+      <w:numFmt w:val="lowerLetter"/>
+      <w:lvlText w:val="%5."/>
+      <w:lvlJc w:val="left"/>
+      <w:pPr>
+        <w:ind w:left="3600" w:hanging="360"/>
+      </w:pPr>
+    </w:lvl>
+    <w:lvl w:ilvl="5" w:tplc="0809001B" w:tentative="1">
+      <w:start w:val="1"/>
+      <w:numFmt w:val="lowerRoman"/>
+      <w:lvlText w:val="%6."/>
+      <w:lvlJc w:val="right"/>
+      <w:pPr>
+        <w:ind w:left="4320" w:hanging="180"/>
+      </w:pPr>
+    </w:lvl>
+    <w:lvl w:ilvl="6" w:tplc="0809000F" w:tentative="1">
+      <w:start w:val="1"/>
+      <w:numFmt w:val="decimal"/>
+      <w:lvlText w:val="%7."/>
+      <w:lvlJc w:val="left"/>
+      <w:pPr>
+        <w:ind w:left="5040" w:hanging="360"/>
+      </w:pPr>
+    </w:lvl>
+    <w:lvl w:ilvl="7" w:tplc="08090019" w:tentative="1">
+      <w:start w:val="1"/>
+      <w:numFmt w:val="lowerLetter"/>
+      <w:lvlText w:val="%8."/>
+      <w:lvlJc w:val="left"/>
+      <w:pPr>
+        <w:ind w:left="5760" w:hanging="360"/>
+      </w:pPr>
+    </w:lvl>
+    <w:lvl w:ilvl="8" w:tplc="0809001B" w:tentative="1">
+      <w:start w:val="1"/>
+      <w:numFmt w:val="lowerRoman"/>
+      <w:lvlText w:val="%9."/>
+      <w:lvlJc w:val="right"/>
+      <w:pPr>
+        <w:ind w:left="6480" w:hanging="180"/>
+      </w:pPr>
+    </w:lvl>
+  </w:abstractNum>
+  <w:abstractNum w:abstractNumId="7" w15:restartNumberingAfterBreak="0">
     <w:nsid w:val="2B661412"/>
     <w:multiLevelType w:val="hybridMultilevel"/>
     <w:tmpl w:val="537C410C"/>
@@ -8025,7 +9405,7 @@
       </w:pPr>
     </w:lvl>
   </w:abstractNum>
-  <w:abstractNum w:abstractNumId="7" w15:restartNumberingAfterBreak="0">
+  <w:abstractNum w:abstractNumId="8" w15:restartNumberingAfterBreak="0">
     <w:nsid w:val="376B4EDC"/>
     <w:multiLevelType w:val="hybridMultilevel"/>
     <w:tmpl w:val="44247070"/>
@@ -8138,7 +9518,7 @@
       </w:rPr>
     </w:lvl>
   </w:abstractNum>
-  <w:abstractNum w:abstractNumId="8" w15:restartNumberingAfterBreak="0">
+  <w:abstractNum w:abstractNumId="9" w15:restartNumberingAfterBreak="0">
     <w:nsid w:val="3851382F"/>
     <w:multiLevelType w:val="hybridMultilevel"/>
     <w:tmpl w:val="23FA9BF6"/>
@@ -8224,7 +9604,7 @@
       </w:pPr>
     </w:lvl>
   </w:abstractNum>
-  <w:abstractNum w:abstractNumId="9" w15:restartNumberingAfterBreak="0">
+  <w:abstractNum w:abstractNumId="10" w15:restartNumberingAfterBreak="0">
     <w:nsid w:val="3A022E03"/>
     <w:multiLevelType w:val="hybridMultilevel"/>
     <w:tmpl w:val="C78E0674"/>
@@ -8310,7 +9690,7 @@
       </w:pPr>
     </w:lvl>
   </w:abstractNum>
-  <w:abstractNum w:abstractNumId="10" w15:restartNumberingAfterBreak="0">
+  <w:abstractNum w:abstractNumId="11" w15:restartNumberingAfterBreak="0">
     <w:nsid w:val="41936597"/>
     <w:multiLevelType w:val="hybridMultilevel"/>
     <w:tmpl w:val="431E4D56"/>
@@ -8396,7 +9776,7 @@
       </w:pPr>
     </w:lvl>
   </w:abstractNum>
-  <w:abstractNum w:abstractNumId="11" w15:restartNumberingAfterBreak="0">
+  <w:abstractNum w:abstractNumId="12" w15:restartNumberingAfterBreak="0">
     <w:nsid w:val="452C7C9F"/>
     <w:multiLevelType w:val="hybridMultilevel"/>
     <w:tmpl w:val="0972CF34"/>
@@ -8485,7 +9865,93 @@
       </w:pPr>
     </w:lvl>
   </w:abstractNum>
-  <w:abstractNum w:abstractNumId="12" w15:restartNumberingAfterBreak="0">
+  <w:abstractNum w:abstractNumId="13" w15:restartNumberingAfterBreak="0">
+    <w:nsid w:val="47AB38D9"/>
+    <w:multiLevelType w:val="hybridMultilevel"/>
+    <w:tmpl w:val="47CCE434"/>
+    <w:lvl w:ilvl="0" w:tplc="0809000F">
+      <w:start w:val="1"/>
+      <w:numFmt w:val="decimal"/>
+      <w:lvlText w:val="%1."/>
+      <w:lvlJc w:val="left"/>
+      <w:pPr>
+        <w:ind w:left="720" w:hanging="360"/>
+      </w:pPr>
+    </w:lvl>
+    <w:lvl w:ilvl="1" w:tplc="08090019" w:tentative="1">
+      <w:start w:val="1"/>
+      <w:numFmt w:val="lowerLetter"/>
+      <w:lvlText w:val="%2."/>
+      <w:lvlJc w:val="left"/>
+      <w:pPr>
+        <w:ind w:left="1440" w:hanging="360"/>
+      </w:pPr>
+    </w:lvl>
+    <w:lvl w:ilvl="2" w:tplc="0809001B" w:tentative="1">
+      <w:start w:val="1"/>
+      <w:numFmt w:val="lowerRoman"/>
+      <w:lvlText w:val="%3."/>
+      <w:lvlJc w:val="right"/>
+      <w:pPr>
+        <w:ind w:left="2160" w:hanging="180"/>
+      </w:pPr>
+    </w:lvl>
+    <w:lvl w:ilvl="3" w:tplc="0809000F" w:tentative="1">
+      <w:start w:val="1"/>
+      <w:numFmt w:val="decimal"/>
+      <w:lvlText w:val="%4."/>
+      <w:lvlJc w:val="left"/>
+      <w:pPr>
+        <w:ind w:left="2880" w:hanging="360"/>
+      </w:pPr>
+    </w:lvl>
+    <w:lvl w:ilvl="4" w:tplc="08090019" w:tentative="1">
+      <w:start w:val="1"/>
+      <w:numFmt w:val="lowerLetter"/>
+      <w:lvlText w:val="%5."/>
+      <w:lvlJc w:val="left"/>
+      <w:pPr>
+        <w:ind w:left="3600" w:hanging="360"/>
+      </w:pPr>
+    </w:lvl>
+    <w:lvl w:ilvl="5" w:tplc="0809001B" w:tentative="1">
+      <w:start w:val="1"/>
+      <w:numFmt w:val="lowerRoman"/>
+      <w:lvlText w:val="%6."/>
+      <w:lvlJc w:val="right"/>
+      <w:pPr>
+        <w:ind w:left="4320" w:hanging="180"/>
+      </w:pPr>
+    </w:lvl>
+    <w:lvl w:ilvl="6" w:tplc="0809000F" w:tentative="1">
+      <w:start w:val="1"/>
+      <w:numFmt w:val="decimal"/>
+      <w:lvlText w:val="%7."/>
+      <w:lvlJc w:val="left"/>
+      <w:pPr>
+        <w:ind w:left="5040" w:hanging="360"/>
+      </w:pPr>
+    </w:lvl>
+    <w:lvl w:ilvl="7" w:tplc="08090019" w:tentative="1">
+      <w:start w:val="1"/>
+      <w:numFmt w:val="lowerLetter"/>
+      <w:lvlText w:val="%8."/>
+      <w:lvlJc w:val="left"/>
+      <w:pPr>
+        <w:ind w:left="5760" w:hanging="360"/>
+      </w:pPr>
+    </w:lvl>
+    <w:lvl w:ilvl="8" w:tplc="0809001B" w:tentative="1">
+      <w:start w:val="1"/>
+      <w:numFmt w:val="lowerRoman"/>
+      <w:lvlText w:val="%9."/>
+      <w:lvlJc w:val="right"/>
+      <w:pPr>
+        <w:ind w:left="6480" w:hanging="180"/>
+      </w:pPr>
+    </w:lvl>
+  </w:abstractNum>
+  <w:abstractNum w:abstractNumId="14" w15:restartNumberingAfterBreak="0">
     <w:nsid w:val="54311B33"/>
     <w:multiLevelType w:val="hybridMultilevel"/>
     <w:tmpl w:val="5586887A"/>
@@ -8571,7 +10037,7 @@
       </w:pPr>
     </w:lvl>
   </w:abstractNum>
-  <w:abstractNum w:abstractNumId="13" w15:restartNumberingAfterBreak="0">
+  <w:abstractNum w:abstractNumId="15" w15:restartNumberingAfterBreak="0">
     <w:nsid w:val="543662D1"/>
     <w:multiLevelType w:val="hybridMultilevel"/>
     <w:tmpl w:val="7A72FB58"/>
@@ -8684,7 +10150,7 @@
       </w:rPr>
     </w:lvl>
   </w:abstractNum>
-  <w:abstractNum w:abstractNumId="14" w15:restartNumberingAfterBreak="0">
+  <w:abstractNum w:abstractNumId="16" w15:restartNumberingAfterBreak="0">
     <w:nsid w:val="54F61FC2"/>
     <w:multiLevelType w:val="hybridMultilevel"/>
     <w:tmpl w:val="00F2AF02"/>
@@ -8797,7 +10263,7 @@
       </w:rPr>
     </w:lvl>
   </w:abstractNum>
-  <w:abstractNum w:abstractNumId="15" w15:restartNumberingAfterBreak="0">
+  <w:abstractNum w:abstractNumId="17" w15:restartNumberingAfterBreak="0">
     <w:nsid w:val="58144F07"/>
     <w:multiLevelType w:val="hybridMultilevel"/>
     <w:tmpl w:val="2DDE0BAA"/>
@@ -8910,7 +10376,7 @@
       </w:rPr>
     </w:lvl>
   </w:abstractNum>
-  <w:abstractNum w:abstractNumId="16" w15:restartNumberingAfterBreak="0">
+  <w:abstractNum w:abstractNumId="18" w15:restartNumberingAfterBreak="0">
     <w:nsid w:val="7B5A6EA3"/>
     <w:multiLevelType w:val="hybridMultilevel"/>
     <w:tmpl w:val="47CCE434"/>
@@ -8997,43 +10463,43 @@
     </w:lvl>
   </w:abstractNum>
   <w:num w:numId="1">
-    <w:abstractNumId w:val="11"/>
+    <w:abstractNumId w:val="12"/>
   </w:num>
   <w:num w:numId="2">
+    <w:abstractNumId w:val="16"/>
+  </w:num>
+  <w:num w:numId="3">
     <w:abstractNumId w:val="14"/>
   </w:num>
-  <w:num w:numId="3">
-    <w:abstractNumId w:val="12"/>
-  </w:num>
   <w:num w:numId="4">
-    <w:abstractNumId w:val="6"/>
+    <w:abstractNumId w:val="7"/>
   </w:num>
   <w:num w:numId="5">
-    <w:abstractNumId w:val="8"/>
+    <w:abstractNumId w:val="9"/>
   </w:num>
   <w:num w:numId="6">
     <w:abstractNumId w:val="2"/>
   </w:num>
   <w:num w:numId="7">
-    <w:abstractNumId w:val="15"/>
+    <w:abstractNumId w:val="17"/>
   </w:num>
   <w:num w:numId="8">
     <w:abstractNumId w:val="0"/>
   </w:num>
   <w:num w:numId="9">
-    <w:abstractNumId w:val="13"/>
+    <w:abstractNumId w:val="15"/>
   </w:num>
   <w:num w:numId="10">
-    <w:abstractNumId w:val="7"/>
+    <w:abstractNumId w:val="8"/>
   </w:num>
   <w:num w:numId="11">
     <w:abstractNumId w:val="5"/>
   </w:num>
   <w:num w:numId="12">
-    <w:abstractNumId w:val="9"/>
+    <w:abstractNumId w:val="10"/>
   </w:num>
   <w:num w:numId="13">
-    <w:abstractNumId w:val="10"/>
+    <w:abstractNumId w:val="11"/>
   </w:num>
   <w:num w:numId="14">
     <w:abstractNumId w:val="3"/>
@@ -9045,7 +10511,13 @@
     <w:abstractNumId w:val="1"/>
   </w:num>
   <w:num w:numId="17">
-    <w:abstractNumId w:val="16"/>
+    <w:abstractNumId w:val="18"/>
+  </w:num>
+  <w:num w:numId="18">
+    <w:abstractNumId w:val="13"/>
+  </w:num>
+  <w:num w:numId="19">
+    <w:abstractNumId w:val="6"/>
   </w:num>
 </w:numbering>
 </file>
@@ -9545,6 +11017,29 @@
       </w:tblBorders>
     </w:tblPr>
   </w:style>
+  <w:style w:type="character" w:styleId="Hyperlink">
+    <w:name w:val="Hyperlink"/>
+    <w:basedOn w:val="DefaultParagraphFont"/>
+    <w:uiPriority w:val="99"/>
+    <w:unhideWhenUsed/>
+    <w:rsid w:val="00836F2A"/>
+    <w:rPr>
+      <w:color w:val="0563C1" w:themeColor="hyperlink"/>
+      <w:u w:val="single"/>
+    </w:rPr>
+  </w:style>
+  <w:style w:type="character" w:styleId="UnresolvedMention">
+    <w:name w:val="Unresolved Mention"/>
+    <w:basedOn w:val="DefaultParagraphFont"/>
+    <w:uiPriority w:val="99"/>
+    <w:semiHidden/>
+    <w:unhideWhenUsed/>
+    <w:rsid w:val="00836F2A"/>
+    <w:rPr>
+      <w:color w:val="808080"/>
+      <w:shd w:val="clear" w:color="auto" w:fill="E6E6E6"/>
+    </w:rPr>
+  </w:style>
 </w:styles>
 </file>
 

</xml_diff>